<commit_message>
edit the and finish
</commit_message>
<xml_diff>
--- a/react note.docx
+++ b/react note.docx
@@ -1,6 +1,6 @@
 
 <file path=word/document.xml><?xml version="1.0" encoding="utf-8"?>
-<w:document xmlns:wpc="http://schemas.microsoft.com/office/word/2010/wordprocessingCanvas" xmlns:cx="http://schemas.microsoft.com/office/drawing/2014/chartex" xmlns:cx1="http://schemas.microsoft.com/office/drawing/2015/9/8/chartex" xmlns:cx2="http://schemas.microsoft.com/office/drawing/2015/10/21/chartex" xmlns:cx3="http://schemas.microsoft.com/office/drawing/2016/5/9/chartex" xmlns:cx4="http://schemas.microsoft.com/office/drawing/2016/5/10/chartex" xmlns:cx5="http://schemas.microsoft.com/office/drawing/2016/5/11/chartex" xmlns:cx6="http://schemas.microsoft.com/office/drawing/2016/5/12/chartex" xmlns:cx7="http://schemas.microsoft.com/office/drawing/2016/5/13/chartex" xmlns:cx8="http://schemas.microsoft.com/office/drawing/2016/5/14/chartex" xmlns:mc="http://schemas.openxmlformats.org/markup-compatibility/2006" xmlns:aink="http://schemas.microsoft.com/office/drawing/2016/ink" xmlns:am3d="http://schemas.microsoft.com/office/drawing/2017/model3d" xmlns:o="urn:schemas-microsoft-com:office:office" xmlns:r="http://schemas.openxmlformats.org/officeDocument/2006/relationships" xmlns:m="http://schemas.openxmlformats.org/officeDocument/2006/math" xmlns:v="urn:schemas-microsoft-com:vml" xmlns:wp14="http://schemas.microsoft.com/office/word/2010/wordprocessingDrawing" xmlns:wp="http://schemas.openxmlformats.org/drawingml/2006/wordprocessingDrawing" xmlns:w10="urn:schemas-microsoft-com:office:word" xmlns:w="http://schemas.openxmlformats.org/wordprocessingml/2006/main" xmlns:w14="http://schemas.microsoft.com/office/word/2010/wordml" xmlns:w15="http://schemas.microsoft.com/office/word/2012/wordml" xmlns:w16cex="http://schemas.microsoft.com/office/word/2018/wordml/cex" xmlns:w16cid="http://schemas.microsoft.com/office/word/2016/wordml/cid" xmlns:w16="http://schemas.microsoft.com/office/word/2018/wordml" xmlns:w16sdtdh="http://schemas.microsoft.com/office/word/2020/wordml/sdtdatahash" xmlns:w16se="http://schemas.microsoft.com/office/word/2015/wordml/symex" xmlns:wpg="http://schemas.microsoft.com/office/word/2010/wordprocessingGroup" xmlns:wpi="http://schemas.microsoft.com/office/word/2010/wordprocessingInk" xmlns:wne="http://schemas.microsoft.com/office/word/2006/wordml" xmlns:wps="http://schemas.microsoft.com/office/word/2010/wordprocessingShape" mc:Ignorable="w14 w15 w16se w16cid w16 w16cex w16sdtdh wp14">
+<w:document xmlns:wpc="http://schemas.microsoft.com/office/word/2010/wordprocessingCanvas" xmlns:cx="http://schemas.microsoft.com/office/drawing/2014/chartex" xmlns:mc="http://schemas.openxmlformats.org/markup-compatibility/2006" xmlns:o="urn:schemas-microsoft-com:office:office" xmlns:r="http://schemas.openxmlformats.org/officeDocument/2006/relationships" xmlns:m="http://schemas.openxmlformats.org/officeDocument/2006/math" xmlns:v="urn:schemas-microsoft-com:vml" xmlns:wp14="http://schemas.microsoft.com/office/word/2010/wordprocessingDrawing" xmlns:wp="http://schemas.openxmlformats.org/drawingml/2006/wordprocessingDrawing" xmlns:w10="urn:schemas-microsoft-com:office:word" xmlns:w="http://schemas.openxmlformats.org/wordprocessingml/2006/main" xmlns:w14="http://schemas.microsoft.com/office/word/2010/wordml" xmlns:w15="http://schemas.microsoft.com/office/word/2012/wordml" xmlns:w16se="http://schemas.microsoft.com/office/word/2015/wordml/symex" xmlns:wpg="http://schemas.microsoft.com/office/word/2010/wordprocessingGroup" xmlns:wpi="http://schemas.microsoft.com/office/word/2010/wordprocessingInk" xmlns:wne="http://schemas.microsoft.com/office/word/2006/wordml" xmlns:wps="http://schemas.microsoft.com/office/word/2010/wordprocessingShape" mc:Ignorable="w14 w15 w16se wp14">
   <w:body>
     <w:p/>
     <w:p>
@@ -115,185 +115,90 @@
           <w:szCs w:val="32"/>
         </w:rPr>
       </w:pPr>
-      <w:proofErr w:type="spellStart"/>
-      <w:r>
-        <w:rPr>
-          <w:rFonts w:ascii="Times New Roman" w:hAnsi="Times New Roman" w:cs="Times New Roman"/>
-          <w:color w:val="00B050"/>
-          <w:sz w:val="32"/>
-          <w:szCs w:val="32"/>
-        </w:rPr>
-        <w:t>npx</w:t>
-      </w:r>
-      <w:proofErr w:type="spellEnd"/>
-      <w:r>
-        <w:rPr>
-          <w:rFonts w:ascii="Times New Roman" w:hAnsi="Times New Roman" w:cs="Times New Roman"/>
-          <w:color w:val="00B050"/>
-          <w:sz w:val="32"/>
-          <w:szCs w:val="32"/>
-        </w:rPr>
-        <w:t xml:space="preserve"> create-react-app </w:t>
-      </w:r>
-      <w:proofErr w:type="spellStart"/>
-      <w:r>
-        <w:rPr>
-          <w:rFonts w:ascii="Times New Roman" w:hAnsi="Times New Roman" w:cs="Times New Roman"/>
-          <w:color w:val="00B050"/>
-          <w:sz w:val="32"/>
-          <w:szCs w:val="32"/>
-        </w:rPr>
-        <w:t>appname</w:t>
-      </w:r>
-      <w:proofErr w:type="spellEnd"/>
-    </w:p>
-    <w:p>
-      <w:pPr>
-        <w:rPr>
-          <w:rFonts w:ascii="Times New Roman" w:hAnsi="Times New Roman" w:cs="Times New Roman"/>
-          <w:color w:val="00B050"/>
-          <w:sz w:val="32"/>
-          <w:szCs w:val="32"/>
-        </w:rPr>
-      </w:pPr>
-      <w:r>
-        <w:rPr>
-          <w:rFonts w:ascii="Times New Roman" w:hAnsi="Times New Roman" w:cs="Times New Roman"/>
-          <w:color w:val="00B050"/>
-          <w:sz w:val="32"/>
-          <w:szCs w:val="32"/>
-        </w:rPr>
-        <w:t xml:space="preserve">Load your app to </w:t>
-      </w:r>
-      <w:proofErr w:type="spellStart"/>
-      <w:r>
-        <w:rPr>
-          <w:rFonts w:ascii="Times New Roman" w:hAnsi="Times New Roman" w:cs="Times New Roman"/>
-          <w:color w:val="00B050"/>
-          <w:sz w:val="32"/>
-          <w:szCs w:val="32"/>
-        </w:rPr>
-        <w:t>VSCode</w:t>
-      </w:r>
-      <w:proofErr w:type="spellEnd"/>
-    </w:p>
-    <w:p>
-      <w:pPr>
-        <w:rPr>
-          <w:rFonts w:ascii="Times New Roman" w:hAnsi="Times New Roman" w:cs="Times New Roman"/>
-          <w:color w:val="00B050"/>
-          <w:sz w:val="32"/>
-          <w:szCs w:val="32"/>
-        </w:rPr>
-      </w:pPr>
-      <w:r>
-        <w:rPr>
-          <w:rFonts w:ascii="Times New Roman" w:hAnsi="Times New Roman" w:cs="Times New Roman"/>
-          <w:color w:val="00B050"/>
-          <w:sz w:val="32"/>
-          <w:szCs w:val="32"/>
-        </w:rPr>
-        <w:t xml:space="preserve">In </w:t>
-      </w:r>
-      <w:proofErr w:type="spellStart"/>
-      <w:r>
-        <w:rPr>
-          <w:rFonts w:ascii="Times New Roman" w:hAnsi="Times New Roman" w:cs="Times New Roman"/>
-          <w:color w:val="00B050"/>
-          <w:sz w:val="32"/>
-          <w:szCs w:val="32"/>
-        </w:rPr>
-        <w:t>package.json</w:t>
-      </w:r>
-      <w:proofErr w:type="spellEnd"/>
-      <w:r>
-        <w:rPr>
-          <w:rFonts w:ascii="Times New Roman" w:hAnsi="Times New Roman" w:cs="Times New Roman"/>
-          <w:color w:val="00B050"/>
-          <w:sz w:val="32"/>
-          <w:szCs w:val="32"/>
-        </w:rPr>
-        <w:t xml:space="preserve"> you will get all installed packages.</w:t>
-      </w:r>
-    </w:p>
-    <w:p>
-      <w:pPr>
-        <w:rPr>
-          <w:rFonts w:ascii="Times New Roman" w:hAnsi="Times New Roman" w:cs="Times New Roman"/>
-          <w:color w:val="00B050"/>
-          <w:sz w:val="32"/>
-          <w:szCs w:val="32"/>
-        </w:rPr>
-      </w:pPr>
-      <w:r>
-        <w:rPr>
-          <w:rFonts w:ascii="Times New Roman" w:hAnsi="Times New Roman" w:cs="Times New Roman"/>
-          <w:color w:val="00B050"/>
-          <w:sz w:val="32"/>
-          <w:szCs w:val="32"/>
-        </w:rPr>
-        <w:t xml:space="preserve">Inside the App write following command to start app or wrote in </w:t>
-      </w:r>
-      <w:proofErr w:type="spellStart"/>
-      <w:r>
-        <w:rPr>
-          <w:rFonts w:ascii="Times New Roman" w:hAnsi="Times New Roman" w:cs="Times New Roman"/>
-          <w:color w:val="00B050"/>
-          <w:sz w:val="32"/>
-          <w:szCs w:val="32"/>
-        </w:rPr>
-        <w:t>Vscode</w:t>
-      </w:r>
-      <w:proofErr w:type="spellEnd"/>
-      <w:r>
-        <w:rPr>
-          <w:rFonts w:ascii="Times New Roman" w:hAnsi="Times New Roman" w:cs="Times New Roman"/>
-          <w:color w:val="00B050"/>
-          <w:sz w:val="32"/>
-          <w:szCs w:val="32"/>
-        </w:rPr>
-        <w:t xml:space="preserve"> </w:t>
-      </w:r>
-      <w:proofErr w:type="spellStart"/>
-      <w:r>
-        <w:rPr>
-          <w:rFonts w:ascii="Times New Roman" w:hAnsi="Times New Roman" w:cs="Times New Roman"/>
-          <w:color w:val="00B050"/>
-          <w:sz w:val="32"/>
-          <w:szCs w:val="32"/>
-        </w:rPr>
-        <w:t>powershell</w:t>
-      </w:r>
-      <w:proofErr w:type="spellEnd"/>
-    </w:p>
-    <w:p>
-      <w:pPr>
-        <w:rPr>
-          <w:rFonts w:ascii="Times New Roman" w:hAnsi="Times New Roman" w:cs="Times New Roman"/>
-          <w:color w:val="00B050"/>
-          <w:sz w:val="32"/>
-          <w:szCs w:val="32"/>
-        </w:rPr>
-      </w:pPr>
-      <w:proofErr w:type="spellStart"/>
-      <w:r>
-        <w:rPr>
-          <w:rFonts w:ascii="Times New Roman" w:hAnsi="Times New Roman" w:cs="Times New Roman"/>
-          <w:color w:val="00B050"/>
-          <w:sz w:val="32"/>
-          <w:szCs w:val="32"/>
-        </w:rPr>
-        <w:t>npm</w:t>
-      </w:r>
-      <w:proofErr w:type="spellEnd"/>
-      <w:r>
-        <w:rPr>
-          <w:rFonts w:ascii="Times New Roman" w:hAnsi="Times New Roman" w:cs="Times New Roman"/>
-          <w:color w:val="00B050"/>
-          <w:sz w:val="32"/>
-          <w:szCs w:val="32"/>
-        </w:rPr>
-        <w:t xml:space="preserve"> start</w:t>
+      <w:r>
+        <w:rPr>
+          <w:rFonts w:ascii="Times New Roman" w:hAnsi="Times New Roman" w:cs="Times New Roman"/>
+          <w:color w:val="00B050"/>
+          <w:sz w:val="32"/>
+          <w:szCs w:val="32"/>
+        </w:rPr>
+        <w:t>npx create-react-app appname</w:t>
+      </w:r>
+    </w:p>
+    <w:p>
+      <w:pPr>
+        <w:rPr>
+          <w:rFonts w:ascii="Times New Roman" w:hAnsi="Times New Roman" w:cs="Times New Roman"/>
+          <w:color w:val="00B050"/>
+          <w:sz w:val="32"/>
+          <w:szCs w:val="32"/>
+        </w:rPr>
+      </w:pPr>
+      <w:r>
+        <w:rPr>
+          <w:rFonts w:ascii="Times New Roman" w:hAnsi="Times New Roman" w:cs="Times New Roman"/>
+          <w:color w:val="00B050"/>
+          <w:sz w:val="32"/>
+          <w:szCs w:val="32"/>
+        </w:rPr>
+        <w:t>Load your app to VSCode</w:t>
+      </w:r>
+    </w:p>
+    <w:p>
+      <w:pPr>
+        <w:rPr>
+          <w:rFonts w:ascii="Times New Roman" w:hAnsi="Times New Roman" w:cs="Times New Roman"/>
+          <w:color w:val="00B050"/>
+          <w:sz w:val="32"/>
+          <w:szCs w:val="32"/>
+        </w:rPr>
+      </w:pPr>
+      <w:r>
+        <w:rPr>
+          <w:rFonts w:ascii="Times New Roman" w:hAnsi="Times New Roman" w:cs="Times New Roman"/>
+          <w:color w:val="00B050"/>
+          <w:sz w:val="32"/>
+          <w:szCs w:val="32"/>
+        </w:rPr>
+        <w:t>In package.json you will get all installed packages.</w:t>
+      </w:r>
+    </w:p>
+    <w:p>
+      <w:pPr>
+        <w:rPr>
+          <w:rFonts w:ascii="Times New Roman" w:hAnsi="Times New Roman" w:cs="Times New Roman"/>
+          <w:color w:val="00B050"/>
+          <w:sz w:val="32"/>
+          <w:szCs w:val="32"/>
+        </w:rPr>
+      </w:pPr>
+      <w:r>
+        <w:rPr>
+          <w:rFonts w:ascii="Times New Roman" w:hAnsi="Times New Roman" w:cs="Times New Roman"/>
+          <w:color w:val="00B050"/>
+          <w:sz w:val="32"/>
+          <w:szCs w:val="32"/>
+        </w:rPr>
+        <w:t>Inside the App write following command to start app or wrote in Vscode powershell</w:t>
+      </w:r>
+    </w:p>
+    <w:p>
+      <w:pPr>
+        <w:rPr>
+          <w:rFonts w:ascii="Times New Roman" w:hAnsi="Times New Roman" w:cs="Times New Roman"/>
+          <w:color w:val="00B050"/>
+          <w:sz w:val="32"/>
+          <w:szCs w:val="32"/>
+        </w:rPr>
+      </w:pPr>
+      <w:r>
+        <w:rPr>
+          <w:rFonts w:ascii="Times New Roman" w:hAnsi="Times New Roman" w:cs="Times New Roman"/>
+          <w:color w:val="00B050"/>
+          <w:sz w:val="32"/>
+          <w:szCs w:val="32"/>
+        </w:rPr>
+        <w:t>npm start</w:t>
       </w:r>
     </w:p>
     <w:p>
@@ -385,116 +290,45 @@
           <w:sz w:val="32"/>
           <w:szCs w:val="32"/>
         </w:rPr>
-        <w:t xml:space="preserve">To add </w:t>
-      </w:r>
-      <w:proofErr w:type="spellStart"/>
-      <w:r>
-        <w:rPr>
-          <w:rFonts w:ascii="Times New Roman" w:hAnsi="Times New Roman" w:cs="Times New Roman"/>
-          <w:color w:val="00B050"/>
-          <w:sz w:val="32"/>
-          <w:szCs w:val="32"/>
-        </w:rPr>
-        <w:t>bootstarp</w:t>
-      </w:r>
-      <w:proofErr w:type="spellEnd"/>
-      <w:r>
-        <w:rPr>
-          <w:rFonts w:ascii="Times New Roman" w:hAnsi="Times New Roman" w:cs="Times New Roman"/>
-          <w:color w:val="00B050"/>
-          <w:sz w:val="32"/>
-          <w:szCs w:val="32"/>
-        </w:rPr>
-        <w:t xml:space="preserve"> with react</w:t>
-      </w:r>
-    </w:p>
-    <w:p>
-      <w:pPr>
-        <w:rPr>
-          <w:rFonts w:ascii="Fira Mono" w:hAnsi="Fira Mono"/>
-          <w:sz w:val="21"/>
-          <w:szCs w:val="21"/>
-          <w:shd w:val="clear" w:color="auto" w:fill="DBFFDB"/>
-        </w:rPr>
-      </w:pPr>
-      <w:proofErr w:type="spellStart"/>
-      <w:r>
-        <w:rPr>
-          <w:rFonts w:ascii="Fira Mono" w:hAnsi="Fira Mono"/>
-          <w:sz w:val="21"/>
-          <w:szCs w:val="21"/>
-          <w:shd w:val="clear" w:color="auto" w:fill="DBFFDB"/>
-        </w:rPr>
-        <w:t>npm</w:t>
-      </w:r>
-      <w:proofErr w:type="spellEnd"/>
-      <w:r>
-        <w:rPr>
-          <w:rFonts w:ascii="Fira Mono" w:hAnsi="Fira Mono"/>
-          <w:sz w:val="21"/>
-          <w:szCs w:val="21"/>
-          <w:shd w:val="clear" w:color="auto" w:fill="DBFFDB"/>
-        </w:rPr>
-        <w:t xml:space="preserve"> </w:t>
-      </w:r>
-      <w:proofErr w:type="spellStart"/>
-      <w:r>
-        <w:rPr>
-          <w:rFonts w:ascii="Fira Mono" w:hAnsi="Fira Mono"/>
-          <w:sz w:val="21"/>
-          <w:szCs w:val="21"/>
-          <w:shd w:val="clear" w:color="auto" w:fill="DBFFDB"/>
-        </w:rPr>
-        <w:t>i</w:t>
-      </w:r>
-      <w:proofErr w:type="spellEnd"/>
-      <w:r>
-        <w:rPr>
-          <w:rFonts w:ascii="Fira Mono" w:hAnsi="Fira Mono"/>
-          <w:sz w:val="21"/>
-          <w:szCs w:val="21"/>
-          <w:shd w:val="clear" w:color="auto" w:fill="DBFFDB"/>
-        </w:rPr>
-        <w:t> react-bootstrap</w:t>
-      </w:r>
-    </w:p>
-    <w:p>
-      <w:pPr>
-        <w:rPr>
-          <w:rFonts w:ascii="Fira Mono" w:hAnsi="Fira Mono"/>
-          <w:sz w:val="21"/>
-          <w:szCs w:val="21"/>
-          <w:shd w:val="clear" w:color="auto" w:fill="DBFFDB"/>
-        </w:rPr>
-      </w:pPr>
-      <w:r>
-        <w:rPr>
-          <w:rFonts w:ascii="Fira Mono" w:hAnsi="Fira Mono"/>
-          <w:sz w:val="21"/>
-          <w:szCs w:val="21"/>
-          <w:shd w:val="clear" w:color="auto" w:fill="DBFFDB"/>
-        </w:rPr>
-        <w:t xml:space="preserve">Then import </w:t>
-      </w:r>
-      <w:proofErr w:type="spellStart"/>
-      <w:r>
-        <w:rPr>
-          <w:rFonts w:ascii="Fira Mono" w:hAnsi="Fira Mono"/>
-          <w:sz w:val="21"/>
-          <w:szCs w:val="21"/>
-          <w:shd w:val="clear" w:color="auto" w:fill="DBFFDB"/>
-        </w:rPr>
-        <w:t>bootstarp</w:t>
-      </w:r>
-      <w:proofErr w:type="spellEnd"/>
-      <w:r>
-        <w:rPr>
-          <w:rFonts w:ascii="Fira Mono" w:hAnsi="Fira Mono"/>
-          <w:sz w:val="21"/>
-          <w:szCs w:val="21"/>
-          <w:shd w:val="clear" w:color="auto" w:fill="DBFFDB"/>
-        </w:rPr>
-        <w:t xml:space="preserve"> in side App.js as follows</w:t>
+        <w:t>To add bootstarp with react</w:t>
+      </w:r>
+    </w:p>
+    <w:p>
+      <w:pPr>
+        <w:rPr>
+          <w:rFonts w:ascii="Fira Mono" w:hAnsi="Fira Mono"/>
+          <w:sz w:val="21"/>
+          <w:szCs w:val="21"/>
+          <w:shd w:val="clear" w:color="auto" w:fill="DBFFDB"/>
+        </w:rPr>
+      </w:pPr>
+      <w:r>
+        <w:rPr>
+          <w:rFonts w:ascii="Fira Mono" w:hAnsi="Fira Mono"/>
+          <w:sz w:val="21"/>
+          <w:szCs w:val="21"/>
+          <w:shd w:val="clear" w:color="auto" w:fill="DBFFDB"/>
+        </w:rPr>
+        <w:t>npm i react-bootstrap</w:t>
+      </w:r>
+    </w:p>
+    <w:p>
+      <w:pPr>
+        <w:rPr>
+          <w:rFonts w:ascii="Fira Mono" w:hAnsi="Fira Mono"/>
+          <w:sz w:val="21"/>
+          <w:szCs w:val="21"/>
+          <w:shd w:val="clear" w:color="auto" w:fill="DBFFDB"/>
+        </w:rPr>
+      </w:pPr>
+      <w:r>
+        <w:rPr>
+          <w:rFonts w:ascii="Fira Mono" w:hAnsi="Fira Mono"/>
+          <w:sz w:val="21"/>
+          <w:szCs w:val="21"/>
+          <w:shd w:val="clear" w:color="auto" w:fill="DBFFDB"/>
+        </w:rPr>
+        <w:t>Then import bootstarp in side App.js as follows</w:t>
       </w:r>
     </w:p>
     <w:p>
@@ -533,67 +367,7 @@
           <w:sz w:val="21"/>
           <w:szCs w:val="21"/>
         </w:rPr>
-        <w:t>'../</w:t>
-      </w:r>
-      <w:proofErr w:type="spellStart"/>
-      <w:r>
-        <w:rPr>
-          <w:rFonts w:ascii="Consolas" w:eastAsia="Times New Roman" w:hAnsi="Consolas" w:cs="Times New Roman"/>
-          <w:color w:val="CE9178"/>
-          <w:sz w:val="21"/>
-          <w:szCs w:val="21"/>
-        </w:rPr>
-        <w:t>node_modules</w:t>
-      </w:r>
-      <w:proofErr w:type="spellEnd"/>
-      <w:r>
-        <w:rPr>
-          <w:rFonts w:ascii="Consolas" w:eastAsia="Times New Roman" w:hAnsi="Consolas" w:cs="Times New Roman"/>
-          <w:color w:val="CE9178"/>
-          <w:sz w:val="21"/>
-          <w:szCs w:val="21"/>
-        </w:rPr>
-        <w:t>/bootstrap/</w:t>
-      </w:r>
-      <w:proofErr w:type="spellStart"/>
-      <w:r>
-        <w:rPr>
-          <w:rFonts w:ascii="Consolas" w:eastAsia="Times New Roman" w:hAnsi="Consolas" w:cs="Times New Roman"/>
-          <w:color w:val="CE9178"/>
-          <w:sz w:val="21"/>
-          <w:szCs w:val="21"/>
-        </w:rPr>
-        <w:t>dist</w:t>
-      </w:r>
-      <w:proofErr w:type="spellEnd"/>
-      <w:r>
-        <w:rPr>
-          <w:rFonts w:ascii="Consolas" w:eastAsia="Times New Roman" w:hAnsi="Consolas" w:cs="Times New Roman"/>
-          <w:color w:val="CE9178"/>
-          <w:sz w:val="21"/>
-          <w:szCs w:val="21"/>
-        </w:rPr>
-        <w:t>/</w:t>
-      </w:r>
-      <w:proofErr w:type="spellStart"/>
-      <w:r>
-        <w:rPr>
-          <w:rFonts w:ascii="Consolas" w:eastAsia="Times New Roman" w:hAnsi="Consolas" w:cs="Times New Roman"/>
-          <w:color w:val="CE9178"/>
-          <w:sz w:val="21"/>
-          <w:szCs w:val="21"/>
-        </w:rPr>
-        <w:t>css</w:t>
-      </w:r>
-      <w:proofErr w:type="spellEnd"/>
-      <w:r>
-        <w:rPr>
-          <w:rFonts w:ascii="Consolas" w:eastAsia="Times New Roman" w:hAnsi="Consolas" w:cs="Times New Roman"/>
-          <w:color w:val="CE9178"/>
-          <w:sz w:val="21"/>
-          <w:szCs w:val="21"/>
-        </w:rPr>
-        <w:t>/bootstrap.css'</w:t>
+        <w:t>'../node_modules/bootstrap/dist/css/bootstrap.css'</w:t>
       </w:r>
       <w:r>
         <w:rPr>
@@ -631,27 +405,7 @@
           <w:szCs w:val="21"/>
           <w:shd w:val="clear" w:color="auto" w:fill="DBFFDB"/>
         </w:rPr>
-        <w:t xml:space="preserve">All pages as a Component. We can create a folder inside </w:t>
-      </w:r>
-      <w:proofErr w:type="spellStart"/>
-      <w:r>
-        <w:rPr>
-          <w:rFonts w:ascii="Fira Mono" w:hAnsi="Fira Mono"/>
-          <w:sz w:val="21"/>
-          <w:szCs w:val="21"/>
-          <w:shd w:val="clear" w:color="auto" w:fill="DBFFDB"/>
-        </w:rPr>
-        <w:t>src</w:t>
-      </w:r>
-      <w:proofErr w:type="spellEnd"/>
-      <w:r>
-        <w:rPr>
-          <w:rFonts w:ascii="Fira Mono" w:hAnsi="Fira Mono"/>
-          <w:sz w:val="21"/>
-          <w:szCs w:val="21"/>
-          <w:shd w:val="clear" w:color="auto" w:fill="DBFFDB"/>
-        </w:rPr>
-        <w:t>&gt;components&gt;pages then pages inside that folder. Structure of all pages more or less same.</w:t>
+        <w:t>All pages as a Component. We can create a folder inside src&gt;components&gt;pages then pages inside that folder. Structure of all pages more or less same.</w:t>
       </w:r>
     </w:p>
     <w:p>
@@ -701,55 +455,33 @@
           <w:shd w:val="clear" w:color="auto" w:fill="DBFFDB"/>
         </w:rPr>
       </w:pPr>
-      <w:proofErr w:type="spellStart"/>
-      <w:r>
-        <w:rPr>
-          <w:rFonts w:ascii="Fira Mono" w:hAnsi="Fira Mono"/>
-          <w:sz w:val="21"/>
-          <w:szCs w:val="21"/>
-          <w:shd w:val="clear" w:color="auto" w:fill="DBFFDB"/>
-        </w:rPr>
-        <w:t>src</w:t>
-      </w:r>
-      <w:proofErr w:type="spellEnd"/>
-      <w:r>
-        <w:rPr>
-          <w:rFonts w:ascii="Fira Mono" w:hAnsi="Fira Mono"/>
-          <w:sz w:val="21"/>
-          <w:szCs w:val="21"/>
-          <w:shd w:val="clear" w:color="auto" w:fill="DBFFDB"/>
-        </w:rPr>
-        <w:t>&gt;components&gt;layouts</w:t>
-      </w:r>
-    </w:p>
-    <w:p>
-      <w:pPr>
-        <w:rPr>
-          <w:rFonts w:ascii="Fira Mono" w:hAnsi="Fira Mono"/>
-          <w:sz w:val="21"/>
-          <w:szCs w:val="21"/>
-          <w:shd w:val="clear" w:color="auto" w:fill="DBFFDB"/>
-        </w:rPr>
-      </w:pPr>
-      <w:proofErr w:type="spellStart"/>
-      <w:r>
-        <w:rPr>
-          <w:rFonts w:ascii="Fira Mono" w:hAnsi="Fira Mono"/>
-          <w:sz w:val="21"/>
-          <w:szCs w:val="21"/>
-          <w:shd w:val="clear" w:color="auto" w:fill="DBFFDB"/>
-        </w:rPr>
-        <w:t>src</w:t>
-      </w:r>
-      <w:proofErr w:type="spellEnd"/>
-      <w:r>
-        <w:rPr>
-          <w:rFonts w:ascii="Fira Mono" w:hAnsi="Fira Mono"/>
-          <w:sz w:val="21"/>
-          <w:szCs w:val="21"/>
-          <w:shd w:val="clear" w:color="auto" w:fill="DBFFDB"/>
-        </w:rPr>
-        <w:t>&gt;components&gt;users</w:t>
+      <w:r>
+        <w:rPr>
+          <w:rFonts w:ascii="Fira Mono" w:hAnsi="Fira Mono"/>
+          <w:sz w:val="21"/>
+          <w:szCs w:val="21"/>
+          <w:shd w:val="clear" w:color="auto" w:fill="DBFFDB"/>
+        </w:rPr>
+        <w:t>src&gt;components&gt;layouts</w:t>
+      </w:r>
+    </w:p>
+    <w:p>
+      <w:pPr>
+        <w:rPr>
+          <w:rFonts w:ascii="Fira Mono" w:hAnsi="Fira Mono"/>
+          <w:sz w:val="21"/>
+          <w:szCs w:val="21"/>
+          <w:shd w:val="clear" w:color="auto" w:fill="DBFFDB"/>
+        </w:rPr>
+      </w:pPr>
+      <w:r>
+        <w:rPr>
+          <w:rFonts w:ascii="Fira Mono" w:hAnsi="Fira Mono"/>
+          <w:sz w:val="21"/>
+          <w:szCs w:val="21"/>
+          <w:shd w:val="clear" w:color="auto" w:fill="DBFFDB"/>
+        </w:rPr>
+        <w:t>src&gt;components&gt;users</w:t>
       </w:r>
     </w:p>
     <w:p>
@@ -779,37 +511,7 @@
           <w:shd w:val="clear" w:color="auto" w:fill="DBFFDB"/>
         </w:rPr>
         <w:lastRenderedPageBreak/>
-        <w:t>&lt;</w:t>
-      </w:r>
-      <w:proofErr w:type="spellStart"/>
-      <w:r>
-        <w:rPr>
-          <w:rFonts w:ascii="Fira Mono" w:hAnsi="Fira Mono"/>
-          <w:sz w:val="21"/>
-          <w:szCs w:val="21"/>
-          <w:shd w:val="clear" w:color="auto" w:fill="DBFFDB"/>
-        </w:rPr>
-        <w:t>NavLink</w:t>
-      </w:r>
-      <w:proofErr w:type="spellEnd"/>
-      <w:r>
-        <w:rPr>
-          <w:rFonts w:ascii="Fira Mono" w:hAnsi="Fira Mono"/>
-          <w:sz w:val="21"/>
-          <w:szCs w:val="21"/>
-          <w:shd w:val="clear" w:color="auto" w:fill="DBFFDB"/>
-        </w:rPr>
-        <w:t xml:space="preserve">&gt; </w:t>
-      </w:r>
-      <w:proofErr w:type="spellStart"/>
-      <w:r>
-        <w:rPr>
-          <w:rFonts w:ascii="Fira Mono" w:hAnsi="Fira Mono"/>
-          <w:sz w:val="21"/>
-          <w:szCs w:val="21"/>
-          <w:shd w:val="clear" w:color="auto" w:fill="DBFFDB"/>
-        </w:rPr>
-        <w:t>inst</w:t>
+        <w:t>&lt;NavLink&gt; inst</w:t>
       </w:r>
       <w:r>
         <w:rPr>
@@ -820,27 +522,15 @@
         </w:rPr>
         <w:t>aed</w:t>
       </w:r>
-      <w:proofErr w:type="spellEnd"/>
-      <w:r>
-        <w:rPr>
-          <w:rFonts w:ascii="Fira Mono" w:hAnsi="Fira Mono"/>
-          <w:sz w:val="21"/>
-          <w:szCs w:val="21"/>
-          <w:shd w:val="clear" w:color="auto" w:fill="DBFFDB"/>
-        </w:rPr>
-        <w:t xml:space="preserve"> of &lt;a&gt; avoid again and again </w:t>
-      </w:r>
-      <w:proofErr w:type="spellStart"/>
-      <w:r>
-        <w:rPr>
-          <w:rFonts w:ascii="Fira Mono" w:hAnsi="Fira Mono"/>
-          <w:sz w:val="21"/>
-          <w:szCs w:val="21"/>
-          <w:shd w:val="clear" w:color="auto" w:fill="DBFFDB"/>
-        </w:rPr>
-        <w:t>loding</w:t>
-      </w:r>
-      <w:proofErr w:type="spellEnd"/>
+      <w:r>
+        <w:rPr>
+          <w:rFonts w:ascii="Fira Mono" w:hAnsi="Fira Mono"/>
+          <w:sz w:val="21"/>
+          <w:szCs w:val="21"/>
+          <w:shd w:val="clear" w:color="auto" w:fill="DBFFDB"/>
+        </w:rPr>
+        <w:t xml:space="preserve"> of &lt;a&gt; avoid again and again loding</w:t>
+      </w:r>
     </w:p>
     <w:p>
       <w:pPr>
@@ -890,143 +580,52 @@
           <w:shd w:val="clear" w:color="auto" w:fill="DBFFDB"/>
         </w:rPr>
       </w:pPr>
-      <w:proofErr w:type="spellStart"/>
-      <w:r>
-        <w:rPr>
-          <w:rFonts w:ascii="Fira Mono" w:hAnsi="Fira Mono"/>
-          <w:sz w:val="21"/>
-          <w:szCs w:val="21"/>
-          <w:shd w:val="clear" w:color="auto" w:fill="DBFFDB"/>
-        </w:rPr>
-        <w:t>npm</w:t>
-      </w:r>
-      <w:proofErr w:type="spellEnd"/>
-      <w:r>
-        <w:rPr>
-          <w:rFonts w:ascii="Fira Mono" w:hAnsi="Fira Mono"/>
-          <w:sz w:val="21"/>
-          <w:szCs w:val="21"/>
-          <w:shd w:val="clear" w:color="auto" w:fill="DBFFDB"/>
-        </w:rPr>
-        <w:t xml:space="preserve"> </w:t>
-      </w:r>
-      <w:proofErr w:type="spellStart"/>
-      <w:r>
-        <w:rPr>
-          <w:rFonts w:ascii="Fira Mono" w:hAnsi="Fira Mono"/>
-          <w:sz w:val="21"/>
-          <w:szCs w:val="21"/>
-          <w:shd w:val="clear" w:color="auto" w:fill="DBFFDB"/>
-        </w:rPr>
-        <w:t>i</w:t>
-      </w:r>
-      <w:proofErr w:type="spellEnd"/>
-      <w:r>
-        <w:rPr>
-          <w:rFonts w:ascii="Fira Mono" w:hAnsi="Fira Mono"/>
-          <w:sz w:val="21"/>
-          <w:szCs w:val="21"/>
-          <w:shd w:val="clear" w:color="auto" w:fill="DBFFDB"/>
-        </w:rPr>
-        <w:t> json-server</w:t>
-      </w:r>
-    </w:p>
-    <w:p>
-      <w:pPr>
-        <w:rPr>
-          <w:rFonts w:ascii="Fira Mono" w:hAnsi="Fira Mono"/>
-          <w:sz w:val="21"/>
-          <w:szCs w:val="21"/>
-          <w:shd w:val="clear" w:color="auto" w:fill="DBFFDB"/>
-        </w:rPr>
-      </w:pPr>
-    </w:p>
-    <w:p>
-      <w:pPr>
-        <w:rPr>
-          <w:rFonts w:ascii="Fira Mono" w:hAnsi="Fira Mono"/>
-          <w:sz w:val="21"/>
-          <w:szCs w:val="21"/>
-          <w:shd w:val="clear" w:color="auto" w:fill="DBFFDB"/>
-        </w:rPr>
-      </w:pPr>
-      <w:r>
-        <w:rPr>
-          <w:rFonts w:ascii="Fira Mono" w:hAnsi="Fira Mono"/>
-          <w:sz w:val="21"/>
-          <w:szCs w:val="21"/>
-          <w:shd w:val="clear" w:color="auto" w:fill="DBFFDB"/>
-        </w:rPr>
-        <w:t xml:space="preserve">Outside of all folders make a file </w:t>
-      </w:r>
-      <w:proofErr w:type="spellStart"/>
-      <w:r>
-        <w:rPr>
-          <w:rFonts w:ascii="Fira Mono" w:hAnsi="Fira Mono"/>
-          <w:sz w:val="21"/>
-          <w:szCs w:val="21"/>
-          <w:shd w:val="clear" w:color="auto" w:fill="DBFFDB"/>
-        </w:rPr>
-        <w:t>db.json</w:t>
-      </w:r>
-      <w:proofErr w:type="spellEnd"/>
-      <w:r>
-        <w:rPr>
-          <w:rFonts w:ascii="Fira Mono" w:hAnsi="Fira Mono"/>
-          <w:sz w:val="21"/>
-          <w:szCs w:val="21"/>
-          <w:shd w:val="clear" w:color="auto" w:fill="DBFFDB"/>
-        </w:rPr>
-        <w:t xml:space="preserve"> for Database</w:t>
-      </w:r>
-      <w:r>
-        <w:rPr>
-          <w:rFonts w:ascii="Fira Mono" w:hAnsi="Fira Mono"/>
-          <w:sz w:val="21"/>
-          <w:szCs w:val="21"/>
-          <w:shd w:val="clear" w:color="auto" w:fill="DBFFDB"/>
-        </w:rPr>
-        <w:t xml:space="preserve"> Paste Json </w:t>
-      </w:r>
-      <w:proofErr w:type="spellStart"/>
-      <w:r>
-        <w:rPr>
-          <w:rFonts w:ascii="Fira Mono" w:hAnsi="Fira Mono"/>
-          <w:sz w:val="21"/>
-          <w:szCs w:val="21"/>
-          <w:shd w:val="clear" w:color="auto" w:fill="DBFFDB"/>
-        </w:rPr>
-        <w:t>Plceholder</w:t>
-      </w:r>
-      <w:proofErr w:type="spellEnd"/>
-      <w:r>
-        <w:rPr>
-          <w:rFonts w:ascii="Fira Mono" w:hAnsi="Fira Mono"/>
-          <w:sz w:val="21"/>
-          <w:szCs w:val="21"/>
-          <w:shd w:val="clear" w:color="auto" w:fill="DBFFDB"/>
-        </w:rPr>
-        <w:t xml:space="preserve"> code inside </w:t>
-      </w:r>
-      <w:proofErr w:type="spellStart"/>
-      <w:r>
-        <w:rPr>
-          <w:rFonts w:ascii="Fira Mono" w:hAnsi="Fira Mono"/>
-          <w:sz w:val="21"/>
-          <w:szCs w:val="21"/>
-          <w:shd w:val="clear" w:color="auto" w:fill="DBFFDB"/>
-        </w:rPr>
-        <w:t>db.json</w:t>
-      </w:r>
-      <w:proofErr w:type="spellEnd"/>
-      <w:r>
-        <w:rPr>
-          <w:rFonts w:ascii="Fira Mono" w:hAnsi="Fira Mono"/>
-          <w:sz w:val="21"/>
-          <w:szCs w:val="21"/>
-          <w:shd w:val="clear" w:color="auto" w:fill="DBFFDB"/>
-        </w:rPr>
-        <w:t xml:space="preserve"> from following link</w:t>
+      <w:r>
+        <w:rPr>
+          <w:rFonts w:ascii="Fira Mono" w:hAnsi="Fira Mono"/>
+          <w:sz w:val="21"/>
+          <w:szCs w:val="21"/>
+          <w:shd w:val="clear" w:color="auto" w:fill="DBFFDB"/>
+        </w:rPr>
+        <w:t>npm i json-server</w:t>
+      </w:r>
+    </w:p>
+    <w:p>
+      <w:pPr>
+        <w:rPr>
+          <w:rFonts w:ascii="Fira Mono" w:hAnsi="Fira Mono"/>
+          <w:sz w:val="21"/>
+          <w:szCs w:val="21"/>
+          <w:shd w:val="clear" w:color="auto" w:fill="DBFFDB"/>
+        </w:rPr>
+      </w:pPr>
+    </w:p>
+    <w:p>
+      <w:pPr>
+        <w:rPr>
+          <w:rFonts w:ascii="Fira Mono" w:hAnsi="Fira Mono"/>
+          <w:sz w:val="21"/>
+          <w:szCs w:val="21"/>
+          <w:shd w:val="clear" w:color="auto" w:fill="DBFFDB"/>
+        </w:rPr>
+      </w:pPr>
+      <w:r>
+        <w:rPr>
+          <w:rFonts w:ascii="Fira Mono" w:hAnsi="Fira Mono"/>
+          <w:sz w:val="21"/>
+          <w:szCs w:val="21"/>
+          <w:shd w:val="clear" w:color="auto" w:fill="DBFFDB"/>
+        </w:rPr>
+        <w:t>Outside of all folders make a file db.json for Database</w:t>
+      </w:r>
+      <w:r>
+        <w:rPr>
+          <w:rFonts w:ascii="Fira Mono" w:hAnsi="Fira Mono"/>
+          <w:sz w:val="21"/>
+          <w:szCs w:val="21"/>
+          <w:shd w:val="clear" w:color="auto" w:fill="DBFFDB"/>
+        </w:rPr>
+        <w:t xml:space="preserve"> Paste Json Plceholder code inside db.json from following link</w:t>
       </w:r>
     </w:p>
     <w:p>
@@ -1074,19 +673,8 @@
           <w:szCs w:val="21"/>
           <w:shd w:val="clear" w:color="auto" w:fill="DBFFDB"/>
         </w:rPr>
-        <w:t xml:space="preserve">Inside </w:t>
-      </w:r>
-      <w:proofErr w:type="spellStart"/>
-      <w:r>
-        <w:rPr>
-          <w:rFonts w:ascii="Fira Mono" w:hAnsi="Fira Mono"/>
-          <w:sz w:val="21"/>
-          <w:szCs w:val="21"/>
-          <w:shd w:val="clear" w:color="auto" w:fill="DBFFDB"/>
-        </w:rPr>
-        <w:t>packeage.json</w:t>
-      </w:r>
-      <w:proofErr w:type="spellEnd"/>
+        <w:t>Inside packeage.json</w:t>
+      </w:r>
       <w:r>
         <w:rPr>
           <w:rFonts w:ascii="Fira Mono" w:hAnsi="Fira Mono"/>
@@ -1142,27 +730,7 @@
           <w:sz w:val="21"/>
           <w:szCs w:val="21"/>
         </w:rPr>
-        <w:t xml:space="preserve">"json-server --watch </w:t>
-      </w:r>
-      <w:proofErr w:type="spellStart"/>
-      <w:r>
-        <w:rPr>
-          <w:rFonts w:ascii="Consolas" w:eastAsia="Times New Roman" w:hAnsi="Consolas" w:cs="Times New Roman"/>
-          <w:color w:val="CE9178"/>
-          <w:sz w:val="21"/>
-          <w:szCs w:val="21"/>
-        </w:rPr>
-        <w:t>db.json</w:t>
-      </w:r>
-      <w:proofErr w:type="spellEnd"/>
-      <w:r>
-        <w:rPr>
-          <w:rFonts w:ascii="Consolas" w:eastAsia="Times New Roman" w:hAnsi="Consolas" w:cs="Times New Roman"/>
-          <w:color w:val="CE9178"/>
-          <w:sz w:val="21"/>
-          <w:szCs w:val="21"/>
-        </w:rPr>
-        <w:t xml:space="preserve"> --port 3004"</w:t>
+        <w:t>"json-server --watch db.json --port 3004"</w:t>
       </w:r>
       <w:r>
         <w:rPr>
@@ -1325,27 +893,7 @@
           <w:sz w:val="21"/>
           <w:szCs w:val="21"/>
         </w:rPr>
-        <w:t xml:space="preserve">"json-server --watch </w:t>
-      </w:r>
-      <w:proofErr w:type="spellStart"/>
-      <w:r>
-        <w:rPr>
-          <w:rFonts w:ascii="Consolas" w:eastAsia="Times New Roman" w:hAnsi="Consolas" w:cs="Times New Roman"/>
-          <w:color w:val="CE9178"/>
-          <w:sz w:val="21"/>
-          <w:szCs w:val="21"/>
-        </w:rPr>
-        <w:t>db.json</w:t>
-      </w:r>
-      <w:proofErr w:type="spellEnd"/>
-      <w:r>
-        <w:rPr>
-          <w:rFonts w:ascii="Consolas" w:eastAsia="Times New Roman" w:hAnsi="Consolas" w:cs="Times New Roman"/>
-          <w:color w:val="CE9178"/>
-          <w:sz w:val="21"/>
-          <w:szCs w:val="21"/>
-        </w:rPr>
-        <w:t xml:space="preserve"> --port 3004"</w:t>
+        <w:t>"json-server --watch db.json --port 3004"</w:t>
       </w:r>
       <w:r>
         <w:rPr>
@@ -1384,27 +932,7 @@
           <w:sz w:val="21"/>
           <w:szCs w:val="21"/>
         </w:rPr>
-        <w:t>"</w:t>
-      </w:r>
-      <w:proofErr w:type="spellStart"/>
-      <w:r>
-        <w:rPr>
-          <w:rFonts w:ascii="Consolas" w:eastAsia="Times New Roman" w:hAnsi="Consolas" w:cs="Times New Roman"/>
-          <w:color w:val="9CDCFE"/>
-          <w:sz w:val="21"/>
-          <w:szCs w:val="21"/>
-        </w:rPr>
-        <w:t>start:dev</w:t>
-      </w:r>
-      <w:proofErr w:type="spellEnd"/>
-      <w:r>
-        <w:rPr>
-          <w:rFonts w:ascii="Consolas" w:eastAsia="Times New Roman" w:hAnsi="Consolas" w:cs="Times New Roman"/>
-          <w:color w:val="9CDCFE"/>
-          <w:sz w:val="21"/>
-          <w:szCs w:val="21"/>
-        </w:rPr>
-        <w:t>"</w:t>
+        <w:t>"start:dev"</w:t>
       </w:r>
       <w:r>
         <w:rPr>
@@ -1433,7 +961,6 @@
         </w:rPr>
         <w:t>\"</w:t>
       </w:r>
-      <w:proofErr w:type="spellStart"/>
       <w:r>
         <w:rPr>
           <w:rFonts w:ascii="Consolas" w:eastAsia="Times New Roman" w:hAnsi="Consolas" w:cs="Times New Roman"/>
@@ -1441,9 +968,17 @@
           <w:sz w:val="21"/>
           <w:szCs w:val="21"/>
         </w:rPr>
-        <w:t>npm</w:t>
-      </w:r>
-      <w:proofErr w:type="spellEnd"/>
+        <w:t>npm start</w:t>
+      </w:r>
+      <w:r>
+        <w:rPr>
+          <w:rFonts w:ascii="Consolas" w:eastAsia="Times New Roman" w:hAnsi="Consolas" w:cs="Times New Roman"/>
+          <w:color w:val="D7BA7D"/>
+          <w:sz w:val="21"/>
+          <w:szCs w:val="21"/>
+        </w:rPr>
+        <w:t>\"</w:t>
+      </w:r>
       <w:r>
         <w:rPr>
           <w:rFonts w:ascii="Consolas" w:eastAsia="Times New Roman" w:hAnsi="Consolas" w:cs="Times New Roman"/>
@@ -1451,7 +986,7 @@
           <w:sz w:val="21"/>
           <w:szCs w:val="21"/>
         </w:rPr>
-        <w:t xml:space="preserve"> start</w:t>
+        <w:t xml:space="preserve"> </w:t>
       </w:r>
       <w:r>
         <w:rPr>
@@ -1469,56 +1004,7 @@
           <w:sz w:val="21"/>
           <w:szCs w:val="21"/>
         </w:rPr>
-        <w:t xml:space="preserve"> </w:t>
-      </w:r>
-      <w:r>
-        <w:rPr>
-          <w:rFonts w:ascii="Consolas" w:eastAsia="Times New Roman" w:hAnsi="Consolas" w:cs="Times New Roman"/>
-          <w:color w:val="D7BA7D"/>
-          <w:sz w:val="21"/>
-          <w:szCs w:val="21"/>
-        </w:rPr>
-        <w:t>\"</w:t>
-      </w:r>
-      <w:proofErr w:type="spellStart"/>
-      <w:r>
-        <w:rPr>
-          <w:rFonts w:ascii="Consolas" w:eastAsia="Times New Roman" w:hAnsi="Consolas" w:cs="Times New Roman"/>
-          <w:color w:val="CE9178"/>
-          <w:sz w:val="21"/>
-          <w:szCs w:val="21"/>
-        </w:rPr>
-        <w:t>npm</w:t>
-      </w:r>
-      <w:proofErr w:type="spellEnd"/>
-      <w:r>
-        <w:rPr>
-          <w:rFonts w:ascii="Consolas" w:eastAsia="Times New Roman" w:hAnsi="Consolas" w:cs="Times New Roman"/>
-          <w:color w:val="CE9178"/>
-          <w:sz w:val="21"/>
-          <w:szCs w:val="21"/>
-        </w:rPr>
-        <w:t xml:space="preserve"> run </w:t>
-      </w:r>
-      <w:proofErr w:type="spellStart"/>
-      <w:r>
-        <w:rPr>
-          <w:rFonts w:ascii="Consolas" w:eastAsia="Times New Roman" w:hAnsi="Consolas" w:cs="Times New Roman"/>
-          <w:color w:val="CE9178"/>
-          <w:sz w:val="21"/>
-          <w:szCs w:val="21"/>
-        </w:rPr>
-        <w:t>jeson</w:t>
-      </w:r>
-      <w:proofErr w:type="spellEnd"/>
-      <w:r>
-        <w:rPr>
-          <w:rFonts w:ascii="Consolas" w:eastAsia="Times New Roman" w:hAnsi="Consolas" w:cs="Times New Roman"/>
-          <w:color w:val="CE9178"/>
-          <w:sz w:val="21"/>
-          <w:szCs w:val="21"/>
-        </w:rPr>
-        <w:t>-server</w:t>
+        <w:t>npm run jeson-server</w:t>
       </w:r>
       <w:r>
         <w:rPr>
@@ -1779,205 +1265,120 @@
           <w:shd w:val="clear" w:color="auto" w:fill="DBFFDB"/>
         </w:rPr>
       </w:pPr>
-      <w:proofErr w:type="spellStart"/>
-      <w:r>
-        <w:rPr>
-          <w:rFonts w:ascii="Fira Mono" w:hAnsi="Fira Mono"/>
-          <w:sz w:val="21"/>
-          <w:szCs w:val="21"/>
-          <w:shd w:val="clear" w:color="auto" w:fill="DBFFDB"/>
-        </w:rPr>
-        <w:t>npm</w:t>
-      </w:r>
-      <w:proofErr w:type="spellEnd"/>
-      <w:r>
-        <w:rPr>
-          <w:rFonts w:ascii="Fira Mono" w:hAnsi="Fira Mono"/>
-          <w:sz w:val="21"/>
-          <w:szCs w:val="21"/>
-          <w:shd w:val="clear" w:color="auto" w:fill="DBFFDB"/>
-        </w:rPr>
-        <w:t xml:space="preserve"> run json-server</w:t>
-      </w:r>
-    </w:p>
-    <w:p>
-      <w:pPr>
-        <w:rPr>
-          <w:rFonts w:ascii="Fira Mono" w:hAnsi="Fira Mono"/>
-          <w:sz w:val="21"/>
-          <w:szCs w:val="21"/>
-          <w:shd w:val="clear" w:color="auto" w:fill="DBFFDB"/>
-        </w:rPr>
-      </w:pPr>
-    </w:p>
-    <w:p>
-      <w:pPr>
-        <w:rPr>
-          <w:rFonts w:ascii="Fira Mono" w:hAnsi="Fira Mono"/>
-          <w:sz w:val="21"/>
-          <w:szCs w:val="21"/>
-          <w:shd w:val="clear" w:color="auto" w:fill="DBFFDB"/>
-        </w:rPr>
-      </w:pPr>
-      <w:proofErr w:type="spellStart"/>
-      <w:r>
-        <w:rPr>
-          <w:rFonts w:ascii="Fira Mono" w:hAnsi="Fira Mono"/>
-          <w:sz w:val="21"/>
-          <w:szCs w:val="21"/>
-          <w:shd w:val="clear" w:color="auto" w:fill="DBFFDB"/>
-        </w:rPr>
-        <w:t>Axios</w:t>
-      </w:r>
-      <w:proofErr w:type="spellEnd"/>
-      <w:r>
-        <w:rPr>
-          <w:rFonts w:ascii="Fira Mono" w:hAnsi="Fira Mono"/>
-          <w:sz w:val="21"/>
-          <w:szCs w:val="21"/>
-          <w:shd w:val="clear" w:color="auto" w:fill="DBFFDB"/>
-        </w:rPr>
-        <w:t xml:space="preserve"> is used for get post request install </w:t>
-      </w:r>
-      <w:proofErr w:type="spellStart"/>
-      <w:r>
-        <w:rPr>
-          <w:rFonts w:ascii="Fira Mono" w:hAnsi="Fira Mono"/>
-          <w:sz w:val="21"/>
-          <w:szCs w:val="21"/>
-          <w:shd w:val="clear" w:color="auto" w:fill="DBFFDB"/>
-        </w:rPr>
-        <w:t>axios</w:t>
-      </w:r>
-      <w:proofErr w:type="spellEnd"/>
-      <w:r>
-        <w:rPr>
-          <w:rFonts w:ascii="Fira Mono" w:hAnsi="Fira Mono"/>
-          <w:sz w:val="21"/>
-          <w:szCs w:val="21"/>
-          <w:shd w:val="clear" w:color="auto" w:fill="DBFFDB"/>
-        </w:rPr>
-        <w:t xml:space="preserve"> to your app</w:t>
-      </w:r>
-    </w:p>
-    <w:p>
-      <w:pPr>
-        <w:rPr>
-          <w:rFonts w:ascii="Fira Mono" w:hAnsi="Fira Mono"/>
-          <w:sz w:val="21"/>
-          <w:szCs w:val="21"/>
-          <w:shd w:val="clear" w:color="auto" w:fill="DBFFDB"/>
-        </w:rPr>
-      </w:pPr>
-      <w:proofErr w:type="spellStart"/>
-      <w:r>
-        <w:rPr>
-          <w:rFonts w:ascii="Fira Mono" w:hAnsi="Fira Mono"/>
-          <w:sz w:val="21"/>
-          <w:szCs w:val="21"/>
-          <w:shd w:val="clear" w:color="auto" w:fill="DBFFDB"/>
-        </w:rPr>
-        <w:t>npm</w:t>
-      </w:r>
-      <w:proofErr w:type="spellEnd"/>
-      <w:r>
-        <w:rPr>
-          <w:rFonts w:ascii="Fira Mono" w:hAnsi="Fira Mono"/>
-          <w:sz w:val="21"/>
-          <w:szCs w:val="21"/>
-          <w:shd w:val="clear" w:color="auto" w:fill="DBFFDB"/>
-        </w:rPr>
-        <w:t xml:space="preserve"> </w:t>
-      </w:r>
-      <w:proofErr w:type="spellStart"/>
-      <w:r>
-        <w:rPr>
-          <w:rFonts w:ascii="Fira Mono" w:hAnsi="Fira Mono"/>
-          <w:sz w:val="21"/>
-          <w:szCs w:val="21"/>
-          <w:shd w:val="clear" w:color="auto" w:fill="DBFFDB"/>
-        </w:rPr>
-        <w:t>i</w:t>
-      </w:r>
-      <w:proofErr w:type="spellEnd"/>
-      <w:r>
-        <w:rPr>
-          <w:rFonts w:ascii="Fira Mono" w:hAnsi="Fira Mono"/>
-          <w:sz w:val="21"/>
-          <w:szCs w:val="21"/>
-          <w:shd w:val="clear" w:color="auto" w:fill="DBFFDB"/>
-        </w:rPr>
-        <w:t> </w:t>
-      </w:r>
-      <w:proofErr w:type="spellStart"/>
-      <w:r>
-        <w:rPr>
-          <w:rFonts w:ascii="Fira Mono" w:hAnsi="Fira Mono"/>
-          <w:sz w:val="21"/>
-          <w:szCs w:val="21"/>
-          <w:shd w:val="clear" w:color="auto" w:fill="DBFFDB"/>
-        </w:rPr>
-        <w:t>axios</w:t>
-      </w:r>
-      <w:proofErr w:type="spellEnd"/>
-    </w:p>
-    <w:p>
-      <w:pPr>
-        <w:rPr>
-          <w:rFonts w:ascii="Fira Mono" w:hAnsi="Fira Mono"/>
-          <w:sz w:val="21"/>
-          <w:szCs w:val="21"/>
-          <w:shd w:val="clear" w:color="auto" w:fill="DBFFDB"/>
-        </w:rPr>
-      </w:pPr>
-    </w:p>
-    <w:p>
-      <w:pPr>
-        <w:rPr>
-          <w:rFonts w:ascii="Fira Mono" w:hAnsi="Fira Mono"/>
-          <w:sz w:val="21"/>
-          <w:szCs w:val="21"/>
-          <w:shd w:val="clear" w:color="auto" w:fill="DBFFDB"/>
-        </w:rPr>
-      </w:pPr>
-    </w:p>
-    <w:p>
-      <w:pPr>
-        <w:rPr>
-          <w:rFonts w:ascii="Fira Mono" w:hAnsi="Fira Mono"/>
-          <w:sz w:val="21"/>
-          <w:szCs w:val="21"/>
-          <w:shd w:val="clear" w:color="auto" w:fill="DBFFDB"/>
-        </w:rPr>
-      </w:pPr>
-    </w:p>
-    <w:p>
-      <w:pPr>
-        <w:rPr>
-          <w:rFonts w:ascii="Fira Mono" w:hAnsi="Fira Mono"/>
-          <w:sz w:val="21"/>
-          <w:szCs w:val="21"/>
-          <w:shd w:val="clear" w:color="auto" w:fill="DBFFDB"/>
-        </w:rPr>
-      </w:pPr>
-    </w:p>
-    <w:p>
-      <w:pPr>
-        <w:rPr>
-          <w:rFonts w:ascii="Fira Mono" w:hAnsi="Fira Mono"/>
-          <w:sz w:val="21"/>
-          <w:szCs w:val="21"/>
-          <w:shd w:val="clear" w:color="auto" w:fill="DBFFDB"/>
-        </w:rPr>
-      </w:pPr>
-      <w:r>
-        <w:rPr>
-          <w:rFonts w:ascii="Fira Mono" w:hAnsi="Fira Mono"/>
-          <w:sz w:val="21"/>
-          <w:szCs w:val="21"/>
-          <w:shd w:val="clear" w:color="auto" w:fill="DBFFDB"/>
-        </w:rPr>
-        <w:lastRenderedPageBreak/>
+      <w:r>
+        <w:rPr>
+          <w:rFonts w:ascii="Fira Mono" w:hAnsi="Fira Mono"/>
+          <w:sz w:val="21"/>
+          <w:szCs w:val="21"/>
+          <w:shd w:val="clear" w:color="auto" w:fill="DBFFDB"/>
+        </w:rPr>
+        <w:t>npm run json-server</w:t>
+      </w:r>
+    </w:p>
+    <w:p>
+      <w:pPr>
+        <w:rPr>
+          <w:rFonts w:ascii="Fira Mono" w:hAnsi="Fira Mono"/>
+          <w:sz w:val="21"/>
+          <w:szCs w:val="21"/>
+          <w:shd w:val="clear" w:color="auto" w:fill="DBFFDB"/>
+        </w:rPr>
+      </w:pPr>
+    </w:p>
+    <w:p>
+      <w:pPr>
+        <w:rPr>
+          <w:rFonts w:ascii="Fira Mono" w:hAnsi="Fira Mono"/>
+          <w:sz w:val="21"/>
+          <w:szCs w:val="21"/>
+          <w:shd w:val="clear" w:color="auto" w:fill="DBFFDB"/>
+        </w:rPr>
+      </w:pPr>
+      <w:r>
+        <w:rPr>
+          <w:rFonts w:ascii="Fira Mono" w:hAnsi="Fira Mono"/>
+          <w:sz w:val="21"/>
+          <w:szCs w:val="21"/>
+          <w:shd w:val="clear" w:color="auto" w:fill="DBFFDB"/>
+        </w:rPr>
+        <w:t>Axios is used for get post request install axios to your app</w:t>
+      </w:r>
+    </w:p>
+    <w:p>
+      <w:pPr>
+        <w:rPr>
+          <w:rFonts w:ascii="Fira Mono" w:hAnsi="Fira Mono"/>
+          <w:sz w:val="21"/>
+          <w:szCs w:val="21"/>
+          <w:shd w:val="clear" w:color="auto" w:fill="DBFFDB"/>
+        </w:rPr>
+      </w:pPr>
+      <w:r>
+        <w:rPr>
+          <w:rFonts w:ascii="Fira Mono" w:hAnsi="Fira Mono"/>
+          <w:sz w:val="21"/>
+          <w:szCs w:val="21"/>
+          <w:shd w:val="clear" w:color="auto" w:fill="DBFFDB"/>
+        </w:rPr>
+        <w:t>npm i axios</w:t>
+      </w:r>
+    </w:p>
+    <w:p>
+      <w:pPr>
+        <w:rPr>
+          <w:rFonts w:ascii="Fira Mono" w:hAnsi="Fira Mono"/>
+          <w:sz w:val="21"/>
+          <w:szCs w:val="21"/>
+          <w:shd w:val="clear" w:color="auto" w:fill="DBFFDB"/>
+        </w:rPr>
+      </w:pPr>
+    </w:p>
+    <w:p>
+      <w:pPr>
+        <w:rPr>
+          <w:rFonts w:ascii="Fira Mono" w:hAnsi="Fira Mono"/>
+          <w:sz w:val="21"/>
+          <w:szCs w:val="21"/>
+          <w:shd w:val="clear" w:color="auto" w:fill="DBFFDB"/>
+        </w:rPr>
+      </w:pPr>
+    </w:p>
+    <w:p>
+      <w:pPr>
+        <w:rPr>
+          <w:rFonts w:ascii="Fira Mono" w:hAnsi="Fira Mono"/>
+          <w:sz w:val="21"/>
+          <w:szCs w:val="21"/>
+          <w:shd w:val="clear" w:color="auto" w:fill="DBFFDB"/>
+        </w:rPr>
+      </w:pPr>
+    </w:p>
+    <w:p>
+      <w:pPr>
+        <w:rPr>
+          <w:rFonts w:ascii="Fira Mono" w:hAnsi="Fira Mono"/>
+          <w:sz w:val="21"/>
+          <w:szCs w:val="21"/>
+          <w:shd w:val="clear" w:color="auto" w:fill="DBFFDB"/>
+        </w:rPr>
+      </w:pPr>
+    </w:p>
+    <w:p>
+      <w:pPr>
+        <w:rPr>
+          <w:rFonts w:ascii="Fira Mono" w:hAnsi="Fira Mono"/>
+          <w:sz w:val="21"/>
+          <w:szCs w:val="21"/>
+          <w:shd w:val="clear" w:color="auto" w:fill="DBFFDB"/>
+        </w:rPr>
+      </w:pPr>
+      <w:r>
+        <w:rPr>
+          <w:rFonts w:ascii="Fira Mono" w:hAnsi="Fira Mono"/>
+          <w:sz w:val="21"/>
+          <w:szCs w:val="21"/>
+          <w:shd w:val="clear" w:color="auto" w:fill="DBFFDB"/>
+        </w:rPr>
         <w:t>Now you have to work inside Home.js</w:t>
       </w:r>
     </w:p>
@@ -2047,7 +1448,6 @@
         </w:rPr>
         <w:t xml:space="preserve">, { </w:t>
       </w:r>
-      <w:proofErr w:type="spellStart"/>
       <w:r>
         <w:rPr>
           <w:rFonts w:ascii="Consolas" w:eastAsia="Times New Roman" w:hAnsi="Consolas" w:cs="Times New Roman"/>
@@ -2057,7 +1457,6 @@
         </w:rPr>
         <w:t>useState</w:t>
       </w:r>
-      <w:proofErr w:type="spellEnd"/>
       <w:r>
         <w:rPr>
           <w:rFonts w:ascii="Consolas" w:eastAsia="Times New Roman" w:hAnsi="Consolas" w:cs="Times New Roman"/>
@@ -2067,7 +1466,6 @@
         </w:rPr>
         <w:t xml:space="preserve">, </w:t>
       </w:r>
-      <w:proofErr w:type="spellStart"/>
       <w:r>
         <w:rPr>
           <w:rFonts w:ascii="Consolas" w:eastAsia="Times New Roman" w:hAnsi="Consolas" w:cs="Times New Roman"/>
@@ -2077,7 +1475,6 @@
         </w:rPr>
         <w:t>useEffect</w:t>
       </w:r>
-      <w:proofErr w:type="spellEnd"/>
       <w:r>
         <w:rPr>
           <w:rFonts w:ascii="Consolas" w:eastAsia="Times New Roman" w:hAnsi="Consolas" w:cs="Times New Roman"/>
@@ -2218,11 +1615,9 @@
       </w:r>
     </w:p>
     <w:p>
-      <w:proofErr w:type="spellStart"/>
       <w:r>
         <w:t>useState</w:t>
       </w:r>
-      <w:proofErr w:type="spellEnd"/>
     </w:p>
     <w:p>
       <w:r>
@@ -2231,13 +1626,8 @@
     </w:p>
     <w:p>
       <w:r>
-        <w:t xml:space="preserve">Install </w:t>
-      </w:r>
-      <w:proofErr w:type="spellStart"/>
-      <w:r>
-        <w:t>axios</w:t>
-      </w:r>
-      <w:proofErr w:type="spellEnd"/>
+        <w:t>Install axios</w:t>
+      </w:r>
     </w:p>
     <w:p/>
     <w:p/>
@@ -2247,13 +1637,8 @@
       </w:r>
     </w:p>
     <w:p>
-      <w:proofErr w:type="spellStart"/>
-      <w:r>
-        <w:t>npm</w:t>
-      </w:r>
-      <w:proofErr w:type="spellEnd"/>
-      <w:r>
-        <w:t xml:space="preserve"> run json-server</w:t>
+      <w:r>
+        <w:t>npm run json-server</w:t>
       </w:r>
     </w:p>
     <w:p>
@@ -2268,9 +1653,6 @@
     <w:p/>
     <w:p/>
     <w:p/>
-    <w:p/>
-    <w:p/>
-    <w:p/>
     <w:p>
       <w:pPr>
         <w:jc w:val="center"/>
@@ -2286,6 +1668,7 @@
           <w:sz w:val="48"/>
           <w:szCs w:val="48"/>
         </w:rPr>
+        <w:lastRenderedPageBreak/>
         <w:t>Learning React</w:t>
       </w:r>
     </w:p>
@@ -2526,14 +1909,22 @@
       </w:pPr>
     </w:p>
     <w:p>
-      <w:proofErr w:type="spellStart"/>
       <w:r>
         <w:t>React.DOM</w:t>
       </w:r>
-      <w:proofErr w:type="spellEnd"/>
-    </w:p>
-    <w:p>
-      <w:hyperlink r:id="rId12" w:history="1">
+      <w:r>
+        <w:t>:</w:t>
+      </w:r>
+    </w:p>
+    <w:p>
+      <w:pPr>
+        <w:pStyle w:val="ListParagraph"/>
+        <w:numPr>
+          <w:ilvl w:val="0"/>
+          <w:numId w:val="1"/>
+        </w:numPr>
+      </w:pPr>
+      <w:hyperlink r:id="rId12" w:anchor=":~:text=What%20is%20ReactDOM%3F,elements%20of%20the%20web%20page" w:history="1">
         <w:r>
           <w:rPr>
             <w:rStyle w:val="Hyperlink"/>
@@ -2576,6 +1967,31 @@
     </w:p>
     <w:p>
       <w:pPr>
+        <w:shd w:val="clear" w:color="auto" w:fill="FFFFFF"/>
+        <w:spacing w:after="0" w:line="240" w:lineRule="auto"/>
+        <w:ind w:left="720"/>
+        <w:textAlignment w:val="baseline"/>
+        <w:rPr>
+          <w:rFonts w:ascii="Arial" w:eastAsia="Times New Roman" w:hAnsi="Arial" w:cs="Arial"/>
+          <w:color w:val="273239"/>
+          <w:spacing w:val="2"/>
+          <w:sz w:val="16"/>
+          <w:szCs w:val="16"/>
+        </w:rPr>
+      </w:pPr>
+      <w:r>
+        <w:rPr>
+          <w:rFonts w:ascii="Arial" w:eastAsia="Times New Roman" w:hAnsi="Arial" w:cs="Arial"/>
+          <w:color w:val="273239"/>
+          <w:spacing w:val="2"/>
+          <w:sz w:val="16"/>
+          <w:szCs w:val="16"/>
+        </w:rPr>
+        <w:t xml:space="preserve">               https://www.geeksforgeeks.org/explain-the-purpose-of-render-in-reactjs/</w:t>
+      </w:r>
+    </w:p>
+    <w:p>
+      <w:pPr>
         <w:numPr>
           <w:ilvl w:val="0"/>
           <w:numId w:val="1"/>
@@ -2592,7 +2008,6 @@
           <w:szCs w:val="26"/>
         </w:rPr>
       </w:pPr>
-      <w:proofErr w:type="spellStart"/>
       <w:r>
         <w:rPr>
           <w:rFonts w:ascii="Arial" w:eastAsia="Times New Roman" w:hAnsi="Arial" w:cs="Arial"/>
@@ -2601,18 +2016,7 @@
           <w:sz w:val="26"/>
           <w:szCs w:val="26"/>
         </w:rPr>
-        <w:t>findDOMNode</w:t>
-      </w:r>
-      <w:proofErr w:type="spellEnd"/>
-      <w:r>
-        <w:rPr>
-          <w:rFonts w:ascii="Arial" w:eastAsia="Times New Roman" w:hAnsi="Arial" w:cs="Arial"/>
-          <w:color w:val="273239"/>
-          <w:spacing w:val="2"/>
-          <w:sz w:val="26"/>
-          <w:szCs w:val="26"/>
-        </w:rPr>
-        <w:t>()</w:t>
+        <w:t>findDOMNode()</w:t>
       </w:r>
     </w:p>
     <w:p>
@@ -2633,7 +2037,6 @@
           <w:szCs w:val="26"/>
         </w:rPr>
       </w:pPr>
-      <w:proofErr w:type="spellStart"/>
       <w:r>
         <w:rPr>
           <w:rFonts w:ascii="Arial" w:eastAsia="Times New Roman" w:hAnsi="Arial" w:cs="Arial"/>
@@ -2642,18 +2045,7 @@
           <w:sz w:val="26"/>
           <w:szCs w:val="26"/>
         </w:rPr>
-        <w:t>unmountComponentAtNode</w:t>
-      </w:r>
-      <w:proofErr w:type="spellEnd"/>
-      <w:r>
-        <w:rPr>
-          <w:rFonts w:ascii="Arial" w:eastAsia="Times New Roman" w:hAnsi="Arial" w:cs="Arial"/>
-          <w:color w:val="273239"/>
-          <w:spacing w:val="2"/>
-          <w:sz w:val="26"/>
-          <w:szCs w:val="26"/>
-        </w:rPr>
-        <w:t>()</w:t>
+        <w:t>unmountComponentAtNode()</w:t>
       </w:r>
     </w:p>
     <w:p>
@@ -2703,7 +2095,6 @@
           <w:szCs w:val="26"/>
         </w:rPr>
       </w:pPr>
-      <w:proofErr w:type="spellStart"/>
       <w:r>
         <w:rPr>
           <w:rFonts w:ascii="Arial" w:eastAsia="Times New Roman" w:hAnsi="Arial" w:cs="Arial"/>
@@ -2712,22 +2103,26 @@
           <w:sz w:val="26"/>
           <w:szCs w:val="26"/>
         </w:rPr>
-        <w:t>createPortal</w:t>
-      </w:r>
-      <w:proofErr w:type="spellEnd"/>
-      <w:r>
-        <w:rPr>
-          <w:rFonts w:ascii="Arial" w:eastAsia="Times New Roman" w:hAnsi="Arial" w:cs="Arial"/>
-          <w:color w:val="273239"/>
-          <w:spacing w:val="2"/>
-          <w:sz w:val="26"/>
-          <w:szCs w:val="26"/>
-        </w:rPr>
-        <w:t>()</w:t>
+        <w:t>createPortal()</w:t>
       </w:r>
     </w:p>
     <w:p/>
     <w:p/>
+    <w:p>
+      <w:r>
+        <w:t>ES6:</w:t>
+      </w:r>
+    </w:p>
+    <w:p>
+      <w:r>
+        <w:lastRenderedPageBreak/>
+        <w:t>Hooks:</w:t>
+      </w:r>
+    </w:p>
+    <w:p>
+      <w:bookmarkStart w:id="0" w:name="_GoBack"/>
+      <w:bookmarkEnd w:id="0"/>
+    </w:p>
     <w:sectPr>
       <w:pgSz w:w="12240" w:h="15840"/>
       <w:pgMar w:top="1440" w:right="1440" w:bottom="1440" w:left="1440" w:header="720" w:footer="720" w:gutter="0"/>
@@ -2739,7 +2134,7 @@
 </file>
 
 <file path=word/numbering.xml><?xml version="1.0" encoding="utf-8"?>
-<w:numbering xmlns:wpc="http://schemas.microsoft.com/office/word/2010/wordprocessingCanvas" xmlns:cx="http://schemas.microsoft.com/office/drawing/2014/chartex" xmlns:cx1="http://schemas.microsoft.com/office/drawing/2015/9/8/chartex" xmlns:cx2="http://schemas.microsoft.com/office/drawing/2015/10/21/chartex" xmlns:cx3="http://schemas.microsoft.com/office/drawing/2016/5/9/chartex" xmlns:cx4="http://schemas.microsoft.com/office/drawing/2016/5/10/chartex" xmlns:cx5="http://schemas.microsoft.com/office/drawing/2016/5/11/chartex" xmlns:cx6="http://schemas.microsoft.com/office/drawing/2016/5/12/chartex" xmlns:cx7="http://schemas.microsoft.com/office/drawing/2016/5/13/chartex" xmlns:cx8="http://schemas.microsoft.com/office/drawing/2016/5/14/chartex" xmlns:mc="http://schemas.openxmlformats.org/markup-compatibility/2006" xmlns:aink="http://schemas.microsoft.com/office/drawing/2016/ink" xmlns:am3d="http://schemas.microsoft.com/office/drawing/2017/model3d" xmlns:o="urn:schemas-microsoft-com:office:office" xmlns:r="http://schemas.openxmlformats.org/officeDocument/2006/relationships" xmlns:m="http://schemas.openxmlformats.org/officeDocument/2006/math" xmlns:v="urn:schemas-microsoft-com:vml" xmlns:wp14="http://schemas.microsoft.com/office/word/2010/wordprocessingDrawing" xmlns:wp="http://schemas.openxmlformats.org/drawingml/2006/wordprocessingDrawing" xmlns:w10="urn:schemas-microsoft-com:office:word" xmlns:w="http://schemas.openxmlformats.org/wordprocessingml/2006/main" xmlns:w14="http://schemas.microsoft.com/office/word/2010/wordml" xmlns:w15="http://schemas.microsoft.com/office/word/2012/wordml" xmlns:w16cex="http://schemas.microsoft.com/office/word/2018/wordml/cex" xmlns:w16cid="http://schemas.microsoft.com/office/word/2016/wordml/cid" xmlns:w16="http://schemas.microsoft.com/office/word/2018/wordml" xmlns:w16sdtdh="http://schemas.microsoft.com/office/word/2020/wordml/sdtdatahash" xmlns:w16se="http://schemas.microsoft.com/office/word/2015/wordml/symex" xmlns:wpg="http://schemas.microsoft.com/office/word/2010/wordprocessingGroup" xmlns:wpi="http://schemas.microsoft.com/office/word/2010/wordprocessingInk" xmlns:wne="http://schemas.microsoft.com/office/word/2006/wordml" xmlns:wps="http://schemas.microsoft.com/office/word/2010/wordprocessingShape" mc:Ignorable="w14 w15 w16se w16cid w16 w16cex w16sdtdh wp14">
+<w:numbering xmlns:wpc="http://schemas.microsoft.com/office/word/2010/wordprocessingCanvas" xmlns:cx="http://schemas.microsoft.com/office/drawing/2014/chartex" xmlns:mc="http://schemas.openxmlformats.org/markup-compatibility/2006" xmlns:o="urn:schemas-microsoft-com:office:office" xmlns:r="http://schemas.openxmlformats.org/officeDocument/2006/relationships" xmlns:m="http://schemas.openxmlformats.org/officeDocument/2006/math" xmlns:v="urn:schemas-microsoft-com:vml" xmlns:wp14="http://schemas.microsoft.com/office/word/2010/wordprocessingDrawing" xmlns:wp="http://schemas.openxmlformats.org/drawingml/2006/wordprocessingDrawing" xmlns:w10="urn:schemas-microsoft-com:office:word" xmlns:w="http://schemas.openxmlformats.org/wordprocessingml/2006/main" xmlns:w14="http://schemas.microsoft.com/office/word/2010/wordml" xmlns:w15="http://schemas.microsoft.com/office/word/2012/wordml" xmlns:w16se="http://schemas.microsoft.com/office/word/2015/wordml/symex" xmlns:wpg="http://schemas.microsoft.com/office/word/2010/wordprocessingGroup" xmlns:wpi="http://schemas.microsoft.com/office/word/2010/wordprocessingInk" xmlns:wne="http://schemas.microsoft.com/office/word/2006/wordml" xmlns:wps="http://schemas.microsoft.com/office/word/2010/wordprocessingShape" mc:Ignorable="w14 w15 w16se wp14">
   <w:abstractNum w:abstractNumId="0" w15:restartNumberingAfterBreak="0">
     <w:nsid w:val="68F712DF"/>
     <w:multiLevelType w:val="multilevel"/>
@@ -2896,7 +2291,7 @@
 </file>
 
 <file path=word/styles.xml><?xml version="1.0" encoding="utf-8"?>
-<w:styles xmlns:mc="http://schemas.openxmlformats.org/markup-compatibility/2006" xmlns:r="http://schemas.openxmlformats.org/officeDocument/2006/relationships" xmlns:w="http://schemas.openxmlformats.org/wordprocessingml/2006/main" xmlns:w14="http://schemas.microsoft.com/office/word/2010/wordml" xmlns:w15="http://schemas.microsoft.com/office/word/2012/wordml" xmlns:w16cex="http://schemas.microsoft.com/office/word/2018/wordml/cex" xmlns:w16cid="http://schemas.microsoft.com/office/word/2016/wordml/cid" xmlns:w16="http://schemas.microsoft.com/office/word/2018/wordml" xmlns:w16sdtdh="http://schemas.microsoft.com/office/word/2020/wordml/sdtdatahash" xmlns:w16se="http://schemas.microsoft.com/office/word/2015/wordml/symex" mc:Ignorable="w14 w15 w16se w16cid w16 w16cex w16sdtdh">
+<w:styles xmlns:mc="http://schemas.openxmlformats.org/markup-compatibility/2006" xmlns:r="http://schemas.openxmlformats.org/officeDocument/2006/relationships" xmlns:w="http://schemas.openxmlformats.org/wordprocessingml/2006/main" xmlns:w14="http://schemas.microsoft.com/office/word/2010/wordml" xmlns:w15="http://schemas.microsoft.com/office/word/2012/wordml" xmlns:w16se="http://schemas.microsoft.com/office/word/2015/wordml/symex" mc:Ignorable="w14 w15 w16se">
   <w:docDefaults>
     <w:rPrDefault>
       <w:rPr>
@@ -2912,7 +2307,7 @@
       </w:pPr>
     </w:pPrDefault>
   </w:docDefaults>
-  <w:latentStyles w:defLockedState="0" w:defUIPriority="99" w:defSemiHidden="0" w:defUnhideWhenUsed="0" w:defQFormat="0" w:count="376">
+  <w:latentStyles w:defLockedState="0" w:defUIPriority="99" w:defSemiHidden="0" w:defUnhideWhenUsed="0" w:defQFormat="0" w:count="371">
     <w:lsdException w:name="Normal" w:uiPriority="0" w:qFormat="1"/>
     <w:lsdException w:name="heading 1" w:uiPriority="9" w:qFormat="1"/>
     <w:lsdException w:name="heading 2" w:semiHidden="1" w:uiPriority="9" w:unhideWhenUsed="1" w:qFormat="1"/>
@@ -3284,11 +2679,6 @@
     <w:lsdException w:name="List Table 5 Dark Accent 6" w:uiPriority="50"/>
     <w:lsdException w:name="List Table 6 Colorful Accent 6" w:uiPriority="51"/>
     <w:lsdException w:name="List Table 7 Colorful Accent 6" w:uiPriority="52"/>
-    <w:lsdException w:name="Mention" w:semiHidden="1" w:unhideWhenUsed="1"/>
-    <w:lsdException w:name="Smart Hyperlink" w:semiHidden="1" w:unhideWhenUsed="1"/>
-    <w:lsdException w:name="Hashtag" w:semiHidden="1" w:unhideWhenUsed="1"/>
-    <w:lsdException w:name="Unresolved Mention" w:semiHidden="1" w:unhideWhenUsed="1"/>
-    <w:lsdException w:name="Smart Link" w:semiHidden="1" w:unhideWhenUsed="1"/>
   </w:latentStyles>
   <w:style w:type="paragraph" w:default="1" w:styleId="Normal">
     <w:name w:val="Normal"/>
@@ -3332,7 +2722,7 @@
       <w:u w:val="single"/>
     </w:rPr>
   </w:style>
-  <w:style w:type="character" w:styleId="UnresolvedMention">
+  <w:style w:type="character" w:customStyle="1" w:styleId="UnresolvedMention">
     <w:name w:val="Unresolved Mention"/>
     <w:basedOn w:val="DefaultParagraphFont"/>
     <w:uiPriority w:val="99"/>
@@ -3343,6 +2733,17 @@
       <w:color w:val="605E5C"/>
       <w:shd w:val="clear" w:color="auto" w:fill="E1DFDD"/>
     </w:rPr>
+  </w:style>
+  <w:style w:type="paragraph" w:styleId="ListParagraph">
+    <w:name w:val="List Paragraph"/>
+    <w:basedOn w:val="Normal"/>
+    <w:uiPriority w:val="34"/>
+    <w:qFormat/>
+    <w:rsid w:val="00AA6701"/>
+    <w:pPr>
+      <w:ind w:left="720"/>
+      <w:contextualSpacing/>
+    </w:pPr>
   </w:style>
 </w:styles>
 </file>

</xml_diff>